<commit_message>
tilføjet perspektivering, illustrationer, rettet rapport skabelon
squash
</commit_message>
<xml_diff>
--- a/Word Dokumenter/Måling af Fart og Banelængde.docx
+++ b/Word Dokumenter/Måling af Fart og Banelængde.docx
@@ -138,13 +138,13 @@
           <wp:anchor distT="0" distB="0" distL="114300" distR="114300" simplePos="0" relativeHeight="251658240" behindDoc="0" locked="0" layoutInCell="1" allowOverlap="1" wp14:anchorId="16E5F0BE" wp14:editId="0E5162A6">
             <wp:simplePos x="0" y="0"/>
             <wp:positionH relativeFrom="margin">
-              <wp:posOffset>2871470</wp:posOffset>
+              <wp:posOffset>2870835</wp:posOffset>
             </wp:positionH>
             <wp:positionV relativeFrom="paragraph">
-              <wp:posOffset>102235</wp:posOffset>
+              <wp:posOffset>173355</wp:posOffset>
             </wp:positionV>
-            <wp:extent cx="3757930" cy="1885950"/>
-            <wp:effectExtent l="0" t="0" r="0" b="0"/>
+            <wp:extent cx="3757930" cy="1743075"/>
+            <wp:effectExtent l="0" t="0" r="0" b="9525"/>
             <wp:wrapSquare wrapText="bothSides"/>
             <wp:docPr id="3" name="Picture 3"/>
             <wp:cNvGraphicFramePr>
@@ -167,7 +167,6 @@
                         </a:ext>
                       </a:extLst>
                     </a:blip>
-                    <a:srcRect/>
                     <a:stretch>
                       <a:fillRect/>
                     </a:stretch>
@@ -175,7 +174,7 @@
                   <pic:spPr bwMode="auto">
                     <a:xfrm>
                       <a:off x="0" y="0"/>
-                      <a:ext cx="3757930" cy="1885950"/>
+                      <a:ext cx="3757930" cy="1743075"/>
                     </a:xfrm>
                     <a:prstGeom prst="rect">
                       <a:avLst/>
@@ -520,7 +519,13 @@
         <w:t xml:space="preserve"> en. Timer1 er valgt da det er en 16bit timer og derfor kan der køres XX meter før timeren giver overflow. </w:t>
       </w:r>
       <w:r>
-        <w:t xml:space="preserve">Dette er rigeligt til formålet. </w:t>
+        <w:t>Dette er rigeligt til formålet</w:t>
+      </w:r>
+      <w:r>
+        <w:t>, da efter hver lige strækning vil tælleren nulstilles</w:t>
+      </w:r>
+      <w:r>
+        <w:t xml:space="preserve">. </w:t>
       </w:r>
       <w:r>
         <w:t xml:space="preserve"> \todo{indsæt tal}</w:t>
@@ -528,7 +533,19 @@
     </w:p>
     <w:p>
       <w:r>
-        <w:t>Da der vides hvor mange pulses der går på en hjul omdrejning, nemlig XX, så kan der ved at tælle pulses udregnes hvor langt den har kørt. \todo{indsæt tal}</w:t>
+        <w:t>Da der vides hvor mange pulses der går</w:t>
+      </w:r>
+      <w:r>
+        <w:t xml:space="preserve"> på en hjul omdrejning, nemlig 4.2</w:t>
+      </w:r>
+      <w:r>
+        <w:t>, så kan der ved at tælle pulses udregnes hvor langt den har kørt. \todo{indsæt tal</w:t>
+      </w:r>
+      <w:r>
+        <w:t xml:space="preserve"> og henvis til journal</w:t>
+      </w:r>
+      <w:r>
+        <w:t>}</w:t>
       </w:r>
     </w:p>
     <w:p>
@@ -545,23 +562,42 @@
         <w:t>prescale</w:t>
       </w:r>
       <w:r>
-        <w:t xml:space="preserve"> der tager ekstern input og bruger som clock frekvens</w:t>
-      </w:r>
-      <w:r>
-        <w:t xml:space="preserve"> på r</w:t>
-      </w:r>
-      <w:r>
-        <w:t xml:space="preserve">ising edge. </w:t>
-      </w:r>
-      <w:r>
-        <w:t>Rising edge betyder at en periode tager udg</w:t>
-      </w:r>
-      <w:r>
-        <w:t xml:space="preserve">angspunkt i signalet på vej op i stedet for på vej ned. </w:t>
+        <w:t xml:space="preserve"> der tager</w:t>
+      </w:r>
+      <w:r>
+        <w:t xml:space="preserve"> udgangspunkt i et</w:t>
+      </w:r>
+      <w:r>
+        <w:t xml:space="preserve"> ek</w:t>
+      </w:r>
+      <w:r>
+        <w:t>stern input. Dette betyder at det eksterne signal benyttes som clock-</w:t>
+      </w:r>
+      <w:r>
+        <w:t>frekvens</w:t>
+      </w:r>
+      <w:r>
+        <w:t xml:space="preserve"> med</w:t>
       </w:r>
       <w:bookmarkStart w:id="0" w:name="_GoBack"/>
       <w:bookmarkEnd w:id="0"/>
-    </w:p>
+      <w:r>
+        <w:t xml:space="preserve"> r</w:t>
+      </w:r>
+      <w:r>
+        <w:t xml:space="preserve">ising edge. </w:t>
+      </w:r>
+      <w:r>
+        <w:t>Rising edge betyder at en periode tager udg</w:t>
+      </w:r>
+      <w:r>
+        <w:t xml:space="preserve">angspunkt i signalet på vej op i stedet for på vej ned. </w:t>
+      </w:r>
+      <w:r>
+        <w:br/>
+      </w:r>
+    </w:p>
+    <w:p/>
     <w:sectPr>
       <w:pgSz w:w="11906" w:h="16838"/>
       <w:pgMar w:top="1701" w:right="1134" w:bottom="1701" w:left="1134" w:header="708" w:footer="708" w:gutter="0"/>
@@ -1161,6 +1197,65 @@
     <w:basedOn w:val="DefaultParagraphFont"/>
     <w:rsid w:val="00C42196"/>
   </w:style>
+  <w:style w:type="paragraph" w:styleId="HTMLPreformatted">
+    <w:name w:val="HTML Preformatted"/>
+    <w:basedOn w:val="Normal"/>
+    <w:link w:val="HTMLPreformattedChar"/>
+    <w:uiPriority w:val="99"/>
+    <w:semiHidden/>
+    <w:unhideWhenUsed/>
+    <w:rsid w:val="00E672AF"/>
+    <w:pPr>
+      <w:tabs>
+        <w:tab w:val="left" w:pos="916"/>
+        <w:tab w:val="left" w:pos="1832"/>
+        <w:tab w:val="left" w:pos="2748"/>
+        <w:tab w:val="left" w:pos="3664"/>
+        <w:tab w:val="left" w:pos="4580"/>
+        <w:tab w:val="left" w:pos="5496"/>
+        <w:tab w:val="left" w:pos="6412"/>
+        <w:tab w:val="left" w:pos="7328"/>
+        <w:tab w:val="left" w:pos="8244"/>
+        <w:tab w:val="left" w:pos="9160"/>
+        <w:tab w:val="left" w:pos="10076"/>
+        <w:tab w:val="left" w:pos="10992"/>
+        <w:tab w:val="left" w:pos="11908"/>
+        <w:tab w:val="left" w:pos="12824"/>
+        <w:tab w:val="left" w:pos="13740"/>
+        <w:tab w:val="left" w:pos="14656"/>
+      </w:tabs>
+      <w:spacing w:after="0" w:line="240" w:lineRule="auto"/>
+    </w:pPr>
+    <w:rPr>
+      <w:rFonts w:ascii="Courier New" w:eastAsia="Times New Roman" w:hAnsi="Courier New" w:cs="Courier New"/>
+      <w:sz w:val="20"/>
+      <w:szCs w:val="20"/>
+      <w:lang w:eastAsia="da-DK"/>
+    </w:rPr>
+  </w:style>
+  <w:style w:type="character" w:customStyle="1" w:styleId="HTMLPreformattedChar">
+    <w:name w:val="HTML Preformatted Char"/>
+    <w:basedOn w:val="DefaultParagraphFont"/>
+    <w:link w:val="HTMLPreformatted"/>
+    <w:uiPriority w:val="99"/>
+    <w:semiHidden/>
+    <w:rsid w:val="00E672AF"/>
+    <w:rPr>
+      <w:rFonts w:ascii="Courier New" w:eastAsia="Times New Roman" w:hAnsi="Courier New" w:cs="Courier New"/>
+      <w:sz w:val="20"/>
+      <w:szCs w:val="20"/>
+      <w:lang w:eastAsia="da-DK"/>
+    </w:rPr>
+  </w:style>
+  <w:style w:type="paragraph" w:styleId="NoSpacing">
+    <w:name w:val="No Spacing"/>
+    <w:uiPriority w:val="1"/>
+    <w:qFormat/>
+    <w:rsid w:val="00E672AF"/>
+    <w:pPr>
+      <w:spacing w:after="0" w:line="240" w:lineRule="auto"/>
+    </w:pPr>
+  </w:style>
 </w:styles>
 </file>
 

</xml_diff>